<commit_message>
update some small parts
</commit_message>
<xml_diff>
--- a/0-info/1dokumentacia/3dokumentacia/Medvec_dokumentacia_ROP.docx
+++ b/0-info/1dokumentacia/3dokumentacia/Medvec_dokumentacia_ROP.docx
@@ -2415,6 +2415,9 @@
         <w:t>v rôznych oblastiach zdravých</w:t>
       </w:r>
       <w:r>
+        <w:t>...</w:t>
+      </w:r>
+      <w:r>
         <w:rPr>
           <w:lang w:val="en-US"/>
         </w:rPr>
@@ -2654,6 +2657,14 @@
       </w:r>
       <w:r>
         <w:t>.</w:t>
+      </w:r>
+      <w:r>
+        <w:t xml:space="preserve"> </w:t>
+      </w:r>
+    </w:p>
+    <w:p>
+      <w:r>
+        <w:t>cas, elektrina...</w:t>
       </w:r>
     </w:p>
     <w:p>
@@ -4940,6 +4951,7 @@
     <w:rsidRoot w:val="000770CC"/>
     <w:rsid w:val="000770CC"/>
     <w:rsid w:val="008018E0"/>
+    <w:rsid w:val="00D730B9"/>
     <w:rsid w:val="00E52B22"/>
   </w:rsids>
   <m:mathPr>

</xml_diff>